<commit_message>
Starting with Bokeh and documentation updated
</commit_message>
<xml_diff>
--- a/NotasMemoria.docx
+++ b/NotasMemoria.docx
@@ -313,18 +313,103 @@
         <w:rPr>
           <w:rFonts w:ascii="Arial" w:hAnsi="Arial" w:cs="Arial"/>
           <w:sz w:val="24"/>
+        </w:rPr>
+      </w:pPr>
+      <w:r>
+        <w:rPr>
+          <w:rFonts w:ascii="Arial" w:hAnsi="Arial" w:cs="Arial"/>
+          <w:sz w:val="24"/>
+        </w:rPr>
+        <w:t>En este paso del aprendizaje resultó problemático el tema de las relaciones entre nodos para ciertos ejemplos ya que estas relaciones son más apropiadas para asociar distintos tipos de entidades como pueden ser álbumes y canciones o canciones y artistas.</w:t>
+      </w:r>
+    </w:p>
+    <w:p>
+      <w:pPr>
+        <w:rPr>
+          <w:rFonts w:ascii="Arial" w:hAnsi="Arial" w:cs="Arial"/>
+          <w:sz w:val="24"/>
+        </w:rPr>
+      </w:pPr>
+      <w:r>
+        <w:rPr>
+          <w:rFonts w:ascii="Arial" w:hAnsi="Arial" w:cs="Arial"/>
+          <w:sz w:val="24"/>
+        </w:rPr>
+        <w:t xml:space="preserve">Una vez que hemos conseguido almacenar la información en la base de datos Neo4j, el próximo paso es representarla correctamente. Debido a la poca información y documentación en internet con respecto al grafo de Neo4j, me he visto obligado a utilizar la herramienta </w:t>
+      </w:r>
+      <w:proofErr w:type="spellStart"/>
+      <w:r>
+        <w:rPr>
+          <w:rFonts w:ascii="Arial" w:hAnsi="Arial" w:cs="Arial"/>
+          <w:sz w:val="24"/>
+        </w:rPr>
+        <w:t>Bokeh</w:t>
+      </w:r>
+      <w:proofErr w:type="spellEnd"/>
+      <w:r>
+        <w:rPr>
+          <w:rFonts w:ascii="Arial" w:hAnsi="Arial" w:cs="Arial"/>
+          <w:sz w:val="24"/>
+        </w:rPr>
+        <w:t xml:space="preserve"> para representar dicha </w:t>
+      </w:r>
+      <w:r>
+        <w:rPr>
+          <w:rFonts w:ascii="Arial" w:hAnsi="Arial" w:cs="Arial"/>
+          <w:sz w:val="24"/>
           <w:u w:val="single"/>
         </w:rPr>
-      </w:pPr>
-      <w:r>
-        <w:rPr>
-          <w:rFonts w:ascii="Arial" w:hAnsi="Arial" w:cs="Arial"/>
-          <w:sz w:val="24"/>
-        </w:rPr>
-        <w:t>En este paso del aprendizaje resultó problemático el tema de las relaciones entre nodos para ciertos ejemplos ya que estas relaciones son más apropiadas para asociar distintos tipos de entidades como pueden ser álbumes y canciones o canciones y artistas.</w:t>
+        <w:t>informació</w:t>
       </w:r>
       <w:bookmarkStart w:id="0" w:name="_GoBack"/>
       <w:bookmarkEnd w:id="0"/>
+      <w:r>
+        <w:rPr>
+          <w:rFonts w:ascii="Arial" w:hAnsi="Arial" w:cs="Arial"/>
+          <w:sz w:val="24"/>
+          <w:u w:val="single"/>
+        </w:rPr>
+        <w:t>n</w:t>
+      </w:r>
+      <w:r>
+        <w:rPr>
+          <w:rFonts w:ascii="Arial" w:hAnsi="Arial" w:cs="Arial"/>
+          <w:sz w:val="24"/>
+        </w:rPr>
+        <w:t xml:space="preserve"> almacenada.</w:t>
+      </w:r>
+    </w:p>
+    <w:p>
+      <w:pPr>
+        <w:rPr>
+          <w:rFonts w:ascii="Arial" w:hAnsi="Arial" w:cs="Arial"/>
+          <w:sz w:val="24"/>
+          <w:u w:val="single"/>
+        </w:rPr>
+      </w:pPr>
+      <w:r>
+        <w:rPr>
+          <w:rFonts w:ascii="Arial" w:hAnsi="Arial" w:cs="Arial"/>
+          <w:sz w:val="24"/>
+        </w:rPr>
+        <w:t xml:space="preserve">Debido al desconocimiento de dicha librería de Python he procedido a instalarla, que gracias al IDE </w:t>
+      </w:r>
+      <w:proofErr w:type="spellStart"/>
+      <w:r>
+        <w:rPr>
+          <w:rFonts w:ascii="Arial" w:hAnsi="Arial" w:cs="Arial"/>
+          <w:sz w:val="24"/>
+        </w:rPr>
+        <w:t>Pycharm</w:t>
+      </w:r>
+      <w:proofErr w:type="spellEnd"/>
+      <w:r>
+        <w:rPr>
+          <w:rFonts w:ascii="Arial" w:hAnsi="Arial" w:cs="Arial"/>
+          <w:sz w:val="24"/>
+        </w:rPr>
+        <w:t xml:space="preserve"> ha sido muy sencillo de realizar. Antes de ponernos con el problema real y cohesionarlo todo, he ido poco a poco implementando aplicaciones más sencillas para familiarizarme con la librería.</w:t>
+      </w:r>
     </w:p>
     <w:sectPr>
       <w:pgSz w:w="11906" w:h="16838"/>

</xml_diff>

<commit_message>
Firsts steps with Flask
</commit_message>
<xml_diff>
--- a/NotasMemoria.docx
+++ b/NotasMemoria.docx
@@ -359,57 +359,111 @@
           <w:sz w:val="24"/>
           <w:u w:val="single"/>
         </w:rPr>
-        <w:t>informació</w:t>
+        <w:t>información</w:t>
+      </w:r>
+      <w:r>
+        <w:rPr>
+          <w:rFonts w:ascii="Arial" w:hAnsi="Arial" w:cs="Arial"/>
+          <w:sz w:val="24"/>
+        </w:rPr>
+        <w:t xml:space="preserve"> almacenada.</w:t>
+      </w:r>
+    </w:p>
+    <w:p>
+      <w:pPr>
+        <w:rPr>
+          <w:rFonts w:ascii="Arial" w:hAnsi="Arial" w:cs="Arial"/>
+          <w:sz w:val="24"/>
+        </w:rPr>
+      </w:pPr>
+      <w:r>
+        <w:rPr>
+          <w:rFonts w:ascii="Arial" w:hAnsi="Arial" w:cs="Arial"/>
+          <w:sz w:val="24"/>
+        </w:rPr>
+        <w:t xml:space="preserve">Debido al desconocimiento de dicha librería de Python he procedido a instalarla, que gracias al IDE </w:t>
+      </w:r>
+      <w:proofErr w:type="spellStart"/>
+      <w:r>
+        <w:rPr>
+          <w:rFonts w:ascii="Arial" w:hAnsi="Arial" w:cs="Arial"/>
+          <w:sz w:val="24"/>
+        </w:rPr>
+        <w:t>Pycharm</w:t>
+      </w:r>
+      <w:proofErr w:type="spellEnd"/>
+      <w:r>
+        <w:rPr>
+          <w:rFonts w:ascii="Arial" w:hAnsi="Arial" w:cs="Arial"/>
+          <w:sz w:val="24"/>
+        </w:rPr>
+        <w:t xml:space="preserve"> ha sido muy sencillo de realizar. Antes de ponernos con el problema real y cohesionarlo todo, he ido poco a poco implementando aplicaciones más sencillas para familiarizarme con la librería.</w:t>
+      </w:r>
+    </w:p>
+    <w:p>
+      <w:pPr>
+        <w:rPr>
+          <w:rFonts w:ascii="Arial" w:hAnsi="Arial" w:cs="Arial"/>
+          <w:sz w:val="24"/>
+        </w:rPr>
+      </w:pPr>
+      <w:r>
+        <w:rPr>
+          <w:rFonts w:ascii="Arial" w:hAnsi="Arial" w:cs="Arial"/>
+          <w:sz w:val="24"/>
+        </w:rPr>
+        <w:t xml:space="preserve">Teniendo en cuenta las exigencias del problema, decidí utilizar el </w:t>
+      </w:r>
+      <w:proofErr w:type="spellStart"/>
+      <w:r>
+        <w:rPr>
+          <w:rFonts w:ascii="Arial" w:hAnsi="Arial" w:cs="Arial"/>
+          <w:sz w:val="24"/>
+        </w:rPr>
+        <w:t>framework</w:t>
+      </w:r>
+      <w:proofErr w:type="spellEnd"/>
+      <w:r>
+        <w:rPr>
+          <w:rFonts w:ascii="Arial" w:hAnsi="Arial" w:cs="Arial"/>
+          <w:sz w:val="24"/>
+        </w:rPr>
+        <w:t xml:space="preserve"> de Python llamado </w:t>
+      </w:r>
+      <w:proofErr w:type="spellStart"/>
+      <w:r>
+        <w:rPr>
+          <w:rFonts w:ascii="Arial" w:hAnsi="Arial" w:cs="Arial"/>
+          <w:sz w:val="24"/>
+        </w:rPr>
+        <w:t>Flask</w:t>
+      </w:r>
+      <w:proofErr w:type="spellEnd"/>
+      <w:r>
+        <w:rPr>
+          <w:rFonts w:ascii="Arial" w:hAnsi="Arial" w:cs="Arial"/>
+          <w:sz w:val="24"/>
+        </w:rPr>
+        <w:t xml:space="preserve"> mediante el cual se pueden crear fácilmente interfaces gráficas utilizando la herramienta de D3JS en lugar de </w:t>
+      </w:r>
+      <w:proofErr w:type="spellStart"/>
+      <w:r>
+        <w:rPr>
+          <w:rFonts w:ascii="Arial" w:hAnsi="Arial" w:cs="Arial"/>
+          <w:sz w:val="24"/>
+        </w:rPr>
+        <w:t>Bokeh</w:t>
+      </w:r>
+      <w:proofErr w:type="spellEnd"/>
+      <w:r>
+        <w:rPr>
+          <w:rFonts w:ascii="Arial" w:hAnsi="Arial" w:cs="Arial"/>
+          <w:sz w:val="24"/>
+        </w:rPr>
+        <w:t xml:space="preserve"> como había planteado en un principio. Una vez encontrada una aplicación de ejemplo el siguiente paso es adaptarla a nuestro problema concreto. Cuando haya completado esta tarea, el siguiente paso será documentarse acerca de la maquetación con D3JS.</w:t>
       </w:r>
       <w:bookmarkStart w:id="0" w:name="_GoBack"/>
       <w:bookmarkEnd w:id="0"/>
-      <w:r>
-        <w:rPr>
-          <w:rFonts w:ascii="Arial" w:hAnsi="Arial" w:cs="Arial"/>
-          <w:sz w:val="24"/>
-          <w:u w:val="single"/>
-        </w:rPr>
-        <w:t>n</w:t>
-      </w:r>
-      <w:r>
-        <w:rPr>
-          <w:rFonts w:ascii="Arial" w:hAnsi="Arial" w:cs="Arial"/>
-          <w:sz w:val="24"/>
-        </w:rPr>
-        <w:t xml:space="preserve"> almacenada.</w:t>
-      </w:r>
-    </w:p>
-    <w:p>
-      <w:pPr>
-        <w:rPr>
-          <w:rFonts w:ascii="Arial" w:hAnsi="Arial" w:cs="Arial"/>
-          <w:sz w:val="24"/>
-          <w:u w:val="single"/>
-        </w:rPr>
-      </w:pPr>
-      <w:r>
-        <w:rPr>
-          <w:rFonts w:ascii="Arial" w:hAnsi="Arial" w:cs="Arial"/>
-          <w:sz w:val="24"/>
-        </w:rPr>
-        <w:t xml:space="preserve">Debido al desconocimiento de dicha librería de Python he procedido a instalarla, que gracias al IDE </w:t>
-      </w:r>
-      <w:proofErr w:type="spellStart"/>
-      <w:r>
-        <w:rPr>
-          <w:rFonts w:ascii="Arial" w:hAnsi="Arial" w:cs="Arial"/>
-          <w:sz w:val="24"/>
-        </w:rPr>
-        <w:t>Pycharm</w:t>
-      </w:r>
-      <w:proofErr w:type="spellEnd"/>
-      <w:r>
-        <w:rPr>
-          <w:rFonts w:ascii="Arial" w:hAnsi="Arial" w:cs="Arial"/>
-          <w:sz w:val="24"/>
-        </w:rPr>
-        <w:t xml:space="preserve"> ha sido muy sencillo de realizar. Antes de ponernos con el problema real y cohesionarlo todo, he ido poco a poco implementando aplicaciones más sencillas para familiarizarme con la librería.</w:t>
-      </w:r>
     </w:p>
     <w:sectPr>
       <w:pgSz w:w="11906" w:h="16838"/>

</xml_diff>